<commit_message>
doc: atualizacao de requisitos funcionais e casos de uso
</commit_message>
<xml_diff>
--- a/Documentação/ApêndiceB-Requisitos/PID_RequisitosFuncionais.docx
+++ b/Documentação/ApêndiceB-Requisitos/PID_RequisitosFuncionais.docx
@@ -119,7 +119,39 @@
                 <w:sz w:val="24"/>
                 <w:szCs w:val="24"/>
               </w:rPr>
-              <w:t>03/04/2025</w:t>
+              <w:t>0</w:t>
+            </w:r>
+            <w:r>
+              <w:rPr>
+                <w:rFonts w:ascii="Times New Roman" w:eastAsia="Arial" w:hAnsi="Times New Roman" w:cs="Times New Roman"/>
+                <w:sz w:val="24"/>
+                <w:szCs w:val="24"/>
+              </w:rPr>
+              <w:t>9</w:t>
+            </w:r>
+            <w:r>
+              <w:rPr>
+                <w:rFonts w:ascii="Times New Roman" w:eastAsia="Arial" w:hAnsi="Times New Roman" w:cs="Times New Roman"/>
+                <w:sz w:val="24"/>
+                <w:szCs w:val="24"/>
+              </w:rPr>
+              <w:t>/0</w:t>
+            </w:r>
+            <w:r>
+              <w:rPr>
+                <w:rFonts w:ascii="Times New Roman" w:eastAsia="Arial" w:hAnsi="Times New Roman" w:cs="Times New Roman"/>
+                <w:sz w:val="24"/>
+                <w:szCs w:val="24"/>
+              </w:rPr>
+              <w:t>6</w:t>
+            </w:r>
+            <w:r>
+              <w:rPr>
+                <w:rFonts w:ascii="Times New Roman" w:eastAsia="Arial" w:hAnsi="Times New Roman" w:cs="Times New Roman"/>
+                <w:sz w:val="24"/>
+                <w:szCs w:val="24"/>
+              </w:rPr>
+              <w:t>/2025</w:t>
             </w:r>
           </w:p>
         </w:tc>
@@ -366,7 +398,47 @@
           <w:sz w:val="24"/>
           <w:szCs w:val="24"/>
         </w:rPr>
-        <w:t>Descrição: O sistema deve classificar as denúncias automaticamente de acordo com o tipo (ex.: infraestrutura, segurança, serviços públicos, etc.) e atribuir níveis de prioridade para facilitar o atendimento das ocorrências.</w:t>
+        <w:t xml:space="preserve">Descrição: </w:t>
+      </w:r>
+      <w:r>
+        <w:rPr>
+          <w:rFonts w:ascii="Times New Roman" w:hAnsi="Times New Roman" w:cs="Times New Roman"/>
+          <w:sz w:val="24"/>
+          <w:szCs w:val="24"/>
+        </w:rPr>
+        <w:t>O sistema deve permitir o usuário c</w:t>
+      </w:r>
+      <w:r>
+        <w:rPr>
+          <w:rFonts w:ascii="Times New Roman" w:hAnsi="Times New Roman" w:cs="Times New Roman"/>
+          <w:sz w:val="24"/>
+          <w:szCs w:val="24"/>
+        </w:rPr>
+        <w:t>lassificar as denúncias</w:t>
+      </w:r>
+      <w:r>
+        <w:rPr>
+          <w:rFonts w:ascii="Times New Roman" w:hAnsi="Times New Roman" w:cs="Times New Roman"/>
+          <w:sz w:val="24"/>
+          <w:szCs w:val="24"/>
+        </w:rPr>
+        <w:t xml:space="preserve"> </w:t>
+      </w:r>
+      <w:r>
+        <w:rPr>
+          <w:rFonts w:ascii="Times New Roman" w:hAnsi="Times New Roman" w:cs="Times New Roman"/>
+          <w:sz w:val="24"/>
+          <w:szCs w:val="24"/>
+        </w:rPr>
+        <w:t xml:space="preserve">de acordo com o </w:t>
+      </w:r>
+      <w:r>
+        <w:rPr>
+          <w:rFonts w:ascii="Times New Roman" w:hAnsi="Times New Roman" w:cs="Times New Roman"/>
+          <w:sz w:val="24"/>
+          <w:szCs w:val="24"/>
+        </w:rPr>
+        <w:t>as classificações pré-definidas apresentadas pelo sistema.</w:t>
       </w:r>
     </w:p>
     <w:p>
@@ -514,26 +586,50 @@
           <w:szCs w:val="24"/>
         </w:rPr>
       </w:pPr>
-    </w:p>
-    <w:p>
-      <w:pPr>
-        <w:jc w:val="both"/>
-        <w:rPr>
-          <w:rFonts w:ascii="Times New Roman" w:hAnsi="Times New Roman" w:cs="Times New Roman"/>
-          <w:sz w:val="24"/>
-          <w:szCs w:val="24"/>
-        </w:rPr>
-      </w:pPr>
-    </w:p>
-    <w:p>
-      <w:pPr>
-        <w:jc w:val="both"/>
-        <w:rPr>
-          <w:rFonts w:ascii="Times New Roman" w:hAnsi="Times New Roman" w:cs="Times New Roman"/>
-          <w:sz w:val="24"/>
-          <w:szCs w:val="24"/>
-        </w:rPr>
-      </w:pPr>
+      <w:r>
+        <w:rPr>
+          <w:rFonts w:ascii="Times New Roman" w:hAnsi="Times New Roman" w:cs="Times New Roman"/>
+          <w:sz w:val="24"/>
+          <w:szCs w:val="24"/>
+        </w:rPr>
+        <w:t>RF05 – Gerenciar Denúncias</w:t>
+      </w:r>
+    </w:p>
+    <w:p>
+      <w:pPr>
+        <w:jc w:val="both"/>
+        <w:rPr>
+          <w:rFonts w:ascii="Times New Roman" w:hAnsi="Times New Roman" w:cs="Times New Roman"/>
+          <w:sz w:val="24"/>
+          <w:szCs w:val="24"/>
+        </w:rPr>
+      </w:pPr>
+      <w:r>
+        <w:rPr>
+          <w:rFonts w:ascii="Times New Roman" w:hAnsi="Times New Roman" w:cs="Times New Roman"/>
+          <w:sz w:val="24"/>
+          <w:szCs w:val="24"/>
+        </w:rPr>
+        <w:t>Descrição: O sistema deve permitir que usuários com perfil administrativo possam gerenciar as denúncias, alterando seus status (ex.: recebido, em análise, em andamento, resolvido) e registrando ações tomadas para cada ocorrência.</w:t>
+      </w:r>
+    </w:p>
+    <w:p>
+      <w:pPr>
+        <w:jc w:val="both"/>
+        <w:rPr>
+          <w:rFonts w:ascii="Times New Roman" w:hAnsi="Times New Roman" w:cs="Times New Roman"/>
+          <w:sz w:val="24"/>
+          <w:szCs w:val="24"/>
+        </w:rPr>
+      </w:pPr>
+      <w:r>
+        <w:rPr>
+          <w:rFonts w:ascii="Times New Roman" w:hAnsi="Times New Roman" w:cs="Times New Roman"/>
+          <w:sz w:val="24"/>
+          <w:szCs w:val="24"/>
+        </w:rPr>
+        <w:t>Prioridade: ( ) essencial (X) importante ( ) desejável</w:t>
+      </w:r>
     </w:p>
     <w:p>
       <w:pPr>
@@ -571,60 +667,6 @@
           <w:szCs w:val="24"/>
         </w:rPr>
         <w:lastRenderedPageBreak/>
-        <w:t>RF05 – Gerenciar Denúncias</w:t>
-      </w:r>
-    </w:p>
-    <w:p>
-      <w:pPr>
-        <w:jc w:val="both"/>
-        <w:rPr>
-          <w:rFonts w:ascii="Times New Roman" w:hAnsi="Times New Roman" w:cs="Times New Roman"/>
-          <w:sz w:val="24"/>
-          <w:szCs w:val="24"/>
-        </w:rPr>
-      </w:pPr>
-      <w:r>
-        <w:rPr>
-          <w:rFonts w:ascii="Times New Roman" w:hAnsi="Times New Roman" w:cs="Times New Roman"/>
-          <w:sz w:val="24"/>
-          <w:szCs w:val="24"/>
-        </w:rPr>
-        <w:t>Descrição: O sistema deve permitir que usuários com perfil administrativo possam gerenciar as denúncias, alterando seus status (ex.: recebido, em análise, em andamento, resolvido) e registrando ações tomadas para cada ocorrência.</w:t>
-      </w:r>
-    </w:p>
-    <w:p>
-      <w:pPr>
-        <w:jc w:val="both"/>
-        <w:rPr>
-          <w:rFonts w:ascii="Times New Roman" w:hAnsi="Times New Roman" w:cs="Times New Roman"/>
-          <w:sz w:val="24"/>
-          <w:szCs w:val="24"/>
-        </w:rPr>
-      </w:pPr>
-      <w:r>
-        <w:rPr>
-          <w:rFonts w:ascii="Times New Roman" w:hAnsi="Times New Roman" w:cs="Times New Roman"/>
-          <w:sz w:val="24"/>
-          <w:szCs w:val="24"/>
-        </w:rPr>
-        <w:t>Prioridade: ( ) essencial (X) importante ( ) desejável</w:t>
-      </w:r>
-    </w:p>
-    <w:p>
-      <w:pPr>
-        <w:jc w:val="both"/>
-        <w:rPr>
-          <w:rFonts w:ascii="Times New Roman" w:hAnsi="Times New Roman" w:cs="Times New Roman"/>
-          <w:sz w:val="24"/>
-          <w:szCs w:val="24"/>
-        </w:rPr>
-      </w:pPr>
-      <w:r>
-        <w:rPr>
-          <w:rFonts w:ascii="Times New Roman" w:hAnsi="Times New Roman" w:cs="Times New Roman"/>
-          <w:sz w:val="24"/>
-          <w:szCs w:val="24"/>
-        </w:rPr>
         <w:t>RF06 – Notificar Usuários</w:t>
       </w:r>
     </w:p>

</xml_diff>

<commit_message>
doc: atualizacao dos casos de uso e requisitos funcionais
</commit_message>
<xml_diff>
--- a/Documentação/ApêndiceB-Requisitos/PID_RequisitosFuncionais.docx
+++ b/Documentação/ApêndiceB-Requisitos/PID_RequisitosFuncionais.docx
@@ -119,15 +119,7 @@
                 <w:sz w:val="24"/>
                 <w:szCs w:val="24"/>
               </w:rPr>
-              <w:t>0</w:t>
-            </w:r>
-            <w:r>
-              <w:rPr>
-                <w:rFonts w:ascii="Times New Roman" w:eastAsia="Arial" w:hAnsi="Times New Roman" w:cs="Times New Roman"/>
-                <w:sz w:val="24"/>
-                <w:szCs w:val="24"/>
-              </w:rPr>
-              <w:t>9</w:t>
+              <w:t>11</w:t>
             </w:r>
             <w:r>
               <w:rPr>
@@ -362,7 +354,43 @@
           <w:sz w:val="24"/>
           <w:szCs w:val="24"/>
         </w:rPr>
-        <w:t>Prioridade: (X) essencial ( ) importante ( ) desejável</w:t>
+        <w:t xml:space="preserve">Prioridade: (X) essencial </w:t>
+      </w:r>
+      <w:proofErr w:type="gramStart"/>
+      <w:r>
+        <w:rPr>
+          <w:rFonts w:ascii="Times New Roman" w:hAnsi="Times New Roman" w:cs="Times New Roman"/>
+          <w:sz w:val="24"/>
+          <w:szCs w:val="24"/>
+        </w:rPr>
+        <w:t>( )</w:t>
+      </w:r>
+      <w:proofErr w:type="gramEnd"/>
+      <w:r>
+        <w:rPr>
+          <w:rFonts w:ascii="Times New Roman" w:hAnsi="Times New Roman" w:cs="Times New Roman"/>
+          <w:sz w:val="24"/>
+          <w:szCs w:val="24"/>
+        </w:rPr>
+        <w:t xml:space="preserve"> importante </w:t>
+      </w:r>
+      <w:proofErr w:type="gramStart"/>
+      <w:r>
+        <w:rPr>
+          <w:rFonts w:ascii="Times New Roman" w:hAnsi="Times New Roman" w:cs="Times New Roman"/>
+          <w:sz w:val="24"/>
+          <w:szCs w:val="24"/>
+        </w:rPr>
+        <w:t>( )</w:t>
+      </w:r>
+      <w:proofErr w:type="gramEnd"/>
+      <w:r>
+        <w:rPr>
+          <w:rFonts w:ascii="Times New Roman" w:hAnsi="Times New Roman" w:cs="Times New Roman"/>
+          <w:sz w:val="24"/>
+          <w:szCs w:val="24"/>
+        </w:rPr>
+        <w:t xml:space="preserve"> desejável</w:t>
       </w:r>
     </w:p>
     <w:p>
@@ -456,7 +484,43 @@
           <w:sz w:val="24"/>
           <w:szCs w:val="24"/>
         </w:rPr>
-        <w:t>Prioridade: (X) essencial ( ) importante ( ) desejável</w:t>
+        <w:t xml:space="preserve">Prioridade: (X) essencial </w:t>
+      </w:r>
+      <w:proofErr w:type="gramStart"/>
+      <w:r>
+        <w:rPr>
+          <w:rFonts w:ascii="Times New Roman" w:hAnsi="Times New Roman" w:cs="Times New Roman"/>
+          <w:sz w:val="24"/>
+          <w:szCs w:val="24"/>
+        </w:rPr>
+        <w:t>( )</w:t>
+      </w:r>
+      <w:proofErr w:type="gramEnd"/>
+      <w:r>
+        <w:rPr>
+          <w:rFonts w:ascii="Times New Roman" w:hAnsi="Times New Roman" w:cs="Times New Roman"/>
+          <w:sz w:val="24"/>
+          <w:szCs w:val="24"/>
+        </w:rPr>
+        <w:t xml:space="preserve"> importante </w:t>
+      </w:r>
+      <w:proofErr w:type="gramStart"/>
+      <w:r>
+        <w:rPr>
+          <w:rFonts w:ascii="Times New Roman" w:hAnsi="Times New Roman" w:cs="Times New Roman"/>
+          <w:sz w:val="24"/>
+          <w:szCs w:val="24"/>
+        </w:rPr>
+        <w:t>( )</w:t>
+      </w:r>
+      <w:proofErr w:type="gramEnd"/>
+      <w:r>
+        <w:rPr>
+          <w:rFonts w:ascii="Times New Roman" w:hAnsi="Times New Roman" w:cs="Times New Roman"/>
+          <w:sz w:val="24"/>
+          <w:szCs w:val="24"/>
+        </w:rPr>
+        <w:t xml:space="preserve"> desejável</w:t>
       </w:r>
     </w:p>
     <w:p>
@@ -510,7 +574,43 @@
           <w:sz w:val="24"/>
           <w:szCs w:val="24"/>
         </w:rPr>
-        <w:t>Prioridade: (X) essencial ( ) importante ( ) desejável</w:t>
+        <w:t xml:space="preserve">Prioridade: (X) essencial </w:t>
+      </w:r>
+      <w:proofErr w:type="gramStart"/>
+      <w:r>
+        <w:rPr>
+          <w:rFonts w:ascii="Times New Roman" w:hAnsi="Times New Roman" w:cs="Times New Roman"/>
+          <w:sz w:val="24"/>
+          <w:szCs w:val="24"/>
+        </w:rPr>
+        <w:t>( )</w:t>
+      </w:r>
+      <w:proofErr w:type="gramEnd"/>
+      <w:r>
+        <w:rPr>
+          <w:rFonts w:ascii="Times New Roman" w:hAnsi="Times New Roman" w:cs="Times New Roman"/>
+          <w:sz w:val="24"/>
+          <w:szCs w:val="24"/>
+        </w:rPr>
+        <w:t xml:space="preserve"> importante </w:t>
+      </w:r>
+      <w:proofErr w:type="gramStart"/>
+      <w:r>
+        <w:rPr>
+          <w:rFonts w:ascii="Times New Roman" w:hAnsi="Times New Roman" w:cs="Times New Roman"/>
+          <w:sz w:val="24"/>
+          <w:szCs w:val="24"/>
+        </w:rPr>
+        <w:t>( )</w:t>
+      </w:r>
+      <w:proofErr w:type="gramEnd"/>
+      <w:r>
+        <w:rPr>
+          <w:rFonts w:ascii="Times New Roman" w:hAnsi="Times New Roman" w:cs="Times New Roman"/>
+          <w:sz w:val="24"/>
+          <w:szCs w:val="24"/>
+        </w:rPr>
+        <w:t xml:space="preserve"> desejável</w:t>
       </w:r>
     </w:p>
     <w:p>
@@ -564,7 +664,43 @@
           <w:sz w:val="24"/>
           <w:szCs w:val="24"/>
         </w:rPr>
-        <w:t>Prioridade: (X) essencial ( ) importante ( ) desejável</w:t>
+        <w:t xml:space="preserve">Prioridade: (X) essencial </w:t>
+      </w:r>
+      <w:proofErr w:type="gramStart"/>
+      <w:r>
+        <w:rPr>
+          <w:rFonts w:ascii="Times New Roman" w:hAnsi="Times New Roman" w:cs="Times New Roman"/>
+          <w:sz w:val="24"/>
+          <w:szCs w:val="24"/>
+        </w:rPr>
+        <w:t>( )</w:t>
+      </w:r>
+      <w:proofErr w:type="gramEnd"/>
+      <w:r>
+        <w:rPr>
+          <w:rFonts w:ascii="Times New Roman" w:hAnsi="Times New Roman" w:cs="Times New Roman"/>
+          <w:sz w:val="24"/>
+          <w:szCs w:val="24"/>
+        </w:rPr>
+        <w:t xml:space="preserve"> importante </w:t>
+      </w:r>
+      <w:proofErr w:type="gramStart"/>
+      <w:r>
+        <w:rPr>
+          <w:rFonts w:ascii="Times New Roman" w:hAnsi="Times New Roman" w:cs="Times New Roman"/>
+          <w:sz w:val="24"/>
+          <w:szCs w:val="24"/>
+        </w:rPr>
+        <w:t>( )</w:t>
+      </w:r>
+      <w:proofErr w:type="gramEnd"/>
+      <w:r>
+        <w:rPr>
+          <w:rFonts w:ascii="Times New Roman" w:hAnsi="Times New Roman" w:cs="Times New Roman"/>
+          <w:sz w:val="24"/>
+          <w:szCs w:val="24"/>
+        </w:rPr>
+        <w:t xml:space="preserve"> desejável</w:t>
       </w:r>
     </w:p>
     <w:p>
@@ -628,7 +764,43 @@
           <w:sz w:val="24"/>
           <w:szCs w:val="24"/>
         </w:rPr>
-        <w:t>Prioridade: ( ) essencial (X) importante ( ) desejável</w:t>
+        <w:t xml:space="preserve">Prioridade: </w:t>
+      </w:r>
+      <w:proofErr w:type="gramStart"/>
+      <w:r>
+        <w:rPr>
+          <w:rFonts w:ascii="Times New Roman" w:hAnsi="Times New Roman" w:cs="Times New Roman"/>
+          <w:sz w:val="24"/>
+          <w:szCs w:val="24"/>
+        </w:rPr>
+        <w:t>( )</w:t>
+      </w:r>
+      <w:proofErr w:type="gramEnd"/>
+      <w:r>
+        <w:rPr>
+          <w:rFonts w:ascii="Times New Roman" w:hAnsi="Times New Roman" w:cs="Times New Roman"/>
+          <w:sz w:val="24"/>
+          <w:szCs w:val="24"/>
+        </w:rPr>
+        <w:t xml:space="preserve"> essencial (X) importante </w:t>
+      </w:r>
+      <w:proofErr w:type="gramStart"/>
+      <w:r>
+        <w:rPr>
+          <w:rFonts w:ascii="Times New Roman" w:hAnsi="Times New Roman" w:cs="Times New Roman"/>
+          <w:sz w:val="24"/>
+          <w:szCs w:val="24"/>
+        </w:rPr>
+        <w:t>( )</w:t>
+      </w:r>
+      <w:proofErr w:type="gramEnd"/>
+      <w:r>
+        <w:rPr>
+          <w:rFonts w:ascii="Times New Roman" w:hAnsi="Times New Roman" w:cs="Times New Roman"/>
+          <w:sz w:val="24"/>
+          <w:szCs w:val="24"/>
+        </w:rPr>
+        <w:t xml:space="preserve"> desejável</w:t>
       </w:r>
     </w:p>
     <w:p>
@@ -703,7 +875,25 @@
           <w:sz w:val="24"/>
           <w:szCs w:val="24"/>
         </w:rPr>
-        <w:t>Prioridade: ( ) essencial (X) importante ( ) desejável</w:t>
+        <w:t xml:space="preserve">Prioridade: </w:t>
+      </w:r>
+      <w:proofErr w:type="gramStart"/>
+      <w:r>
+        <w:rPr>
+          <w:rFonts w:ascii="Times New Roman" w:hAnsi="Times New Roman" w:cs="Times New Roman"/>
+          <w:sz w:val="24"/>
+          <w:szCs w:val="24"/>
+        </w:rPr>
+        <w:t>( )</w:t>
+      </w:r>
+      <w:proofErr w:type="gramEnd"/>
+      <w:r>
+        <w:rPr>
+          <w:rFonts w:ascii="Times New Roman" w:hAnsi="Times New Roman" w:cs="Times New Roman"/>
+          <w:sz w:val="24"/>
+          <w:szCs w:val="24"/>
+        </w:rPr>
+        <w:t xml:space="preserve"> essencial () importante () desejável</w:t>
       </w:r>
     </w:p>
     <w:p>
@@ -757,7 +947,43 @@
           <w:sz w:val="24"/>
           <w:szCs w:val="24"/>
         </w:rPr>
-        <w:t>Prioridade: (X) essencial ( ) importante ( ) desejável</w:t>
+        <w:t xml:space="preserve">Prioridade: (X) essencial </w:t>
+      </w:r>
+      <w:proofErr w:type="gramStart"/>
+      <w:r>
+        <w:rPr>
+          <w:rFonts w:ascii="Times New Roman" w:hAnsi="Times New Roman" w:cs="Times New Roman"/>
+          <w:sz w:val="24"/>
+          <w:szCs w:val="24"/>
+        </w:rPr>
+        <w:t>( )</w:t>
+      </w:r>
+      <w:proofErr w:type="gramEnd"/>
+      <w:r>
+        <w:rPr>
+          <w:rFonts w:ascii="Times New Roman" w:hAnsi="Times New Roman" w:cs="Times New Roman"/>
+          <w:sz w:val="24"/>
+          <w:szCs w:val="24"/>
+        </w:rPr>
+        <w:t xml:space="preserve"> importante </w:t>
+      </w:r>
+      <w:proofErr w:type="gramStart"/>
+      <w:r>
+        <w:rPr>
+          <w:rFonts w:ascii="Times New Roman" w:hAnsi="Times New Roman" w:cs="Times New Roman"/>
+          <w:sz w:val="24"/>
+          <w:szCs w:val="24"/>
+        </w:rPr>
+        <w:t>( )</w:t>
+      </w:r>
+      <w:proofErr w:type="gramEnd"/>
+      <w:r>
+        <w:rPr>
+          <w:rFonts w:ascii="Times New Roman" w:hAnsi="Times New Roman" w:cs="Times New Roman"/>
+          <w:sz w:val="24"/>
+          <w:szCs w:val="24"/>
+        </w:rPr>
+        <w:t xml:space="preserve"> desejável</w:t>
       </w:r>
     </w:p>
     <w:p>
@@ -811,7 +1037,43 @@
           <w:sz w:val="24"/>
           <w:szCs w:val="24"/>
         </w:rPr>
-        <w:t>Prioridade: ( ) essencial ( ) importante (X) desejável</w:t>
+        <w:t xml:space="preserve">Prioridade: </w:t>
+      </w:r>
+      <w:proofErr w:type="gramStart"/>
+      <w:r>
+        <w:rPr>
+          <w:rFonts w:ascii="Times New Roman" w:hAnsi="Times New Roman" w:cs="Times New Roman"/>
+          <w:sz w:val="24"/>
+          <w:szCs w:val="24"/>
+        </w:rPr>
+        <w:t>( )</w:t>
+      </w:r>
+      <w:proofErr w:type="gramEnd"/>
+      <w:r>
+        <w:rPr>
+          <w:rFonts w:ascii="Times New Roman" w:hAnsi="Times New Roman" w:cs="Times New Roman"/>
+          <w:sz w:val="24"/>
+          <w:szCs w:val="24"/>
+        </w:rPr>
+        <w:t xml:space="preserve"> essencial </w:t>
+      </w:r>
+      <w:proofErr w:type="gramStart"/>
+      <w:r>
+        <w:rPr>
+          <w:rFonts w:ascii="Times New Roman" w:hAnsi="Times New Roman" w:cs="Times New Roman"/>
+          <w:sz w:val="24"/>
+          <w:szCs w:val="24"/>
+        </w:rPr>
+        <w:t>( )</w:t>
+      </w:r>
+      <w:proofErr w:type="gramEnd"/>
+      <w:r>
+        <w:rPr>
+          <w:rFonts w:ascii="Times New Roman" w:hAnsi="Times New Roman" w:cs="Times New Roman"/>
+          <w:sz w:val="24"/>
+          <w:szCs w:val="24"/>
+        </w:rPr>
+        <w:t xml:space="preserve"> importante (X) desejável</w:t>
       </w:r>
     </w:p>
     <w:p>
@@ -881,7 +1143,25 @@
           <w:sz w:val="24"/>
           <w:szCs w:val="24"/>
         </w:rPr>
-        <w:t>) importante ( ) desejável</w:t>
+        <w:t xml:space="preserve">) importante </w:t>
+      </w:r>
+      <w:proofErr w:type="gramStart"/>
+      <w:r>
+        <w:rPr>
+          <w:rFonts w:ascii="Times New Roman" w:hAnsi="Times New Roman" w:cs="Times New Roman"/>
+          <w:sz w:val="24"/>
+          <w:szCs w:val="24"/>
+        </w:rPr>
+        <w:t>( )</w:t>
+      </w:r>
+      <w:proofErr w:type="gramEnd"/>
+      <w:r>
+        <w:rPr>
+          <w:rFonts w:ascii="Times New Roman" w:hAnsi="Times New Roman" w:cs="Times New Roman"/>
+          <w:sz w:val="24"/>
+          <w:szCs w:val="24"/>
+        </w:rPr>
+        <w:t xml:space="preserve"> desejável</w:t>
       </w:r>
     </w:p>
     <w:p>
@@ -935,17 +1215,44 @@
           <w:sz w:val="24"/>
           <w:szCs w:val="24"/>
         </w:rPr>
-        <w:t>Prioridade: ( ) essencial (X) importante ( ) desejável</w:t>
-      </w:r>
-    </w:p>
-    <w:p>
-      <w:pPr>
-        <w:rPr>
-          <w:rFonts w:ascii="Arial" w:hAnsi="Arial" w:cs="Arial"/>
-          <w:sz w:val="20"/>
-          <w:szCs w:val="20"/>
-        </w:rPr>
-      </w:pPr>
+        <w:t xml:space="preserve">Prioridade: </w:t>
+      </w:r>
+      <w:proofErr w:type="gramStart"/>
+      <w:r>
+        <w:rPr>
+          <w:rFonts w:ascii="Times New Roman" w:hAnsi="Times New Roman" w:cs="Times New Roman"/>
+          <w:sz w:val="24"/>
+          <w:szCs w:val="24"/>
+        </w:rPr>
+        <w:t>( )</w:t>
+      </w:r>
+      <w:proofErr w:type="gramEnd"/>
+      <w:r>
+        <w:rPr>
+          <w:rFonts w:ascii="Times New Roman" w:hAnsi="Times New Roman" w:cs="Times New Roman"/>
+          <w:sz w:val="24"/>
+          <w:szCs w:val="24"/>
+        </w:rPr>
+        <w:t xml:space="preserve"> essencial (X) importante </w:t>
+      </w:r>
+      <w:proofErr w:type="gramStart"/>
+      <w:r>
+        <w:rPr>
+          <w:rFonts w:ascii="Times New Roman" w:hAnsi="Times New Roman" w:cs="Times New Roman"/>
+          <w:sz w:val="24"/>
+          <w:szCs w:val="24"/>
+        </w:rPr>
+        <w:t>( )</w:t>
+      </w:r>
+      <w:proofErr w:type="gramEnd"/>
+      <w:r>
+        <w:rPr>
+          <w:rFonts w:ascii="Times New Roman" w:hAnsi="Times New Roman" w:cs="Times New Roman"/>
+          <w:sz w:val="24"/>
+          <w:szCs w:val="24"/>
+        </w:rPr>
+        <w:t xml:space="preserve"> desejável</w:t>
+      </w:r>
     </w:p>
     <w:sectPr>
       <w:headerReference w:type="even" r:id="rId6"/>

</xml_diff>

<commit_message>
feat: correcao da apresentacao
</commit_message>
<xml_diff>
--- a/Documentação/ApêndiceB-Requisitos/PID_RequisitosFuncionais.docx
+++ b/Documentação/ApêndiceB-Requisitos/PID_RequisitosFuncionais.docx
@@ -839,25 +839,163 @@
           <w:szCs w:val="24"/>
         </w:rPr>
         <w:lastRenderedPageBreak/>
-        <w:t>RF06 – Notificar Usuários</w:t>
-      </w:r>
-    </w:p>
-    <w:p>
-      <w:pPr>
-        <w:jc w:val="both"/>
-        <w:rPr>
-          <w:rFonts w:ascii="Times New Roman" w:hAnsi="Times New Roman" w:cs="Times New Roman"/>
-          <w:sz w:val="24"/>
-          <w:szCs w:val="24"/>
-        </w:rPr>
-      </w:pPr>
-      <w:r>
-        <w:rPr>
-          <w:rFonts w:ascii="Times New Roman" w:hAnsi="Times New Roman" w:cs="Times New Roman"/>
-          <w:sz w:val="24"/>
-          <w:szCs w:val="24"/>
-        </w:rPr>
-        <w:t>Descrição: O sistema deve enviar notificações (por e-mail ou via aplicativo) aos usuários informando atualizações sobre o andamento de suas denúncias, como mudança de status ou conclusão do atendimento.</w:t>
+        <w:t>RF0</w:t>
+      </w:r>
+      <w:r>
+        <w:rPr>
+          <w:rFonts w:ascii="Times New Roman" w:hAnsi="Times New Roman" w:cs="Times New Roman"/>
+          <w:sz w:val="24"/>
+          <w:szCs w:val="24"/>
+        </w:rPr>
+        <w:t>6</w:t>
+      </w:r>
+      <w:r>
+        <w:rPr>
+          <w:rFonts w:ascii="Times New Roman" w:hAnsi="Times New Roman" w:cs="Times New Roman"/>
+          <w:sz w:val="24"/>
+          <w:szCs w:val="24"/>
+        </w:rPr>
+        <w:t xml:space="preserve"> – Realizar Denúncias Anônimas</w:t>
+      </w:r>
+    </w:p>
+    <w:p>
+      <w:pPr>
+        <w:jc w:val="both"/>
+        <w:rPr>
+          <w:rFonts w:ascii="Times New Roman" w:hAnsi="Times New Roman" w:cs="Times New Roman"/>
+          <w:sz w:val="24"/>
+          <w:szCs w:val="24"/>
+        </w:rPr>
+      </w:pPr>
+      <w:r>
+        <w:rPr>
+          <w:rFonts w:ascii="Times New Roman" w:hAnsi="Times New Roman" w:cs="Times New Roman"/>
+          <w:sz w:val="24"/>
+          <w:szCs w:val="24"/>
+        </w:rPr>
+        <w:t>Descrição: O sistema deve possibilitar que os usuários efetuem denúncias de forma anônima, sem a necessidade de fornecer informações pessoais, garantindo a privacidade do denunciante.</w:t>
+      </w:r>
+    </w:p>
+    <w:p>
+      <w:pPr>
+        <w:jc w:val="both"/>
+        <w:rPr>
+          <w:rFonts w:ascii="Times New Roman" w:hAnsi="Times New Roman" w:cs="Times New Roman"/>
+          <w:sz w:val="24"/>
+          <w:szCs w:val="24"/>
+        </w:rPr>
+      </w:pPr>
+      <w:r>
+        <w:rPr>
+          <w:rFonts w:ascii="Times New Roman" w:hAnsi="Times New Roman" w:cs="Times New Roman"/>
+          <w:sz w:val="24"/>
+          <w:szCs w:val="24"/>
+        </w:rPr>
+        <w:t xml:space="preserve">Prioridade: (X) essencial </w:t>
+      </w:r>
+      <w:proofErr w:type="gramStart"/>
+      <w:r>
+        <w:rPr>
+          <w:rFonts w:ascii="Times New Roman" w:hAnsi="Times New Roman" w:cs="Times New Roman"/>
+          <w:sz w:val="24"/>
+          <w:szCs w:val="24"/>
+        </w:rPr>
+        <w:t>( )</w:t>
+      </w:r>
+      <w:proofErr w:type="gramEnd"/>
+      <w:r>
+        <w:rPr>
+          <w:rFonts w:ascii="Times New Roman" w:hAnsi="Times New Roman" w:cs="Times New Roman"/>
+          <w:sz w:val="24"/>
+          <w:szCs w:val="24"/>
+        </w:rPr>
+        <w:t xml:space="preserve"> importante </w:t>
+      </w:r>
+      <w:proofErr w:type="gramStart"/>
+      <w:r>
+        <w:rPr>
+          <w:rFonts w:ascii="Times New Roman" w:hAnsi="Times New Roman" w:cs="Times New Roman"/>
+          <w:sz w:val="24"/>
+          <w:szCs w:val="24"/>
+        </w:rPr>
+        <w:t>( )</w:t>
+      </w:r>
+      <w:proofErr w:type="gramEnd"/>
+      <w:r>
+        <w:rPr>
+          <w:rFonts w:ascii="Times New Roman" w:hAnsi="Times New Roman" w:cs="Times New Roman"/>
+          <w:sz w:val="24"/>
+          <w:szCs w:val="24"/>
+        </w:rPr>
+        <w:t xml:space="preserve"> desejável</w:t>
+      </w:r>
+    </w:p>
+    <w:p>
+      <w:pPr>
+        <w:jc w:val="both"/>
+        <w:rPr>
+          <w:rFonts w:ascii="Times New Roman" w:hAnsi="Times New Roman" w:cs="Times New Roman"/>
+          <w:sz w:val="24"/>
+          <w:szCs w:val="24"/>
+        </w:rPr>
+      </w:pPr>
+      <w:r>
+        <w:rPr>
+          <w:rFonts w:ascii="Times New Roman" w:hAnsi="Times New Roman" w:cs="Times New Roman"/>
+          <w:sz w:val="24"/>
+          <w:szCs w:val="24"/>
+        </w:rPr>
+        <w:t>RF0</w:t>
+      </w:r>
+      <w:r>
+        <w:rPr>
+          <w:rFonts w:ascii="Times New Roman" w:hAnsi="Times New Roman" w:cs="Times New Roman"/>
+          <w:sz w:val="24"/>
+          <w:szCs w:val="24"/>
+        </w:rPr>
+        <w:t>7</w:t>
+      </w:r>
+      <w:r>
+        <w:rPr>
+          <w:rFonts w:ascii="Times New Roman" w:hAnsi="Times New Roman" w:cs="Times New Roman"/>
+          <w:sz w:val="24"/>
+          <w:szCs w:val="24"/>
+        </w:rPr>
+        <w:t xml:space="preserve"> – Gerar Relatórios</w:t>
+      </w:r>
+    </w:p>
+    <w:p>
+      <w:pPr>
+        <w:jc w:val="both"/>
+        <w:rPr>
+          <w:rFonts w:ascii="Times New Roman" w:hAnsi="Times New Roman" w:cs="Times New Roman"/>
+          <w:sz w:val="24"/>
+          <w:szCs w:val="24"/>
+        </w:rPr>
+      </w:pPr>
+      <w:r>
+        <w:rPr>
+          <w:rFonts w:ascii="Times New Roman" w:hAnsi="Times New Roman" w:cs="Times New Roman"/>
+          <w:sz w:val="24"/>
+          <w:szCs w:val="24"/>
+        </w:rPr>
+        <w:t xml:space="preserve">Descrição: O sistema deve ser capaz de gerar relatórios estatísticos com dados sobre o volume, </w:t>
+      </w:r>
+      <w:r>
+        <w:rPr>
+          <w:rFonts w:ascii="Times New Roman" w:hAnsi="Times New Roman" w:cs="Times New Roman"/>
+          <w:sz w:val="24"/>
+          <w:szCs w:val="24"/>
+        </w:rPr>
+        <w:t xml:space="preserve">e </w:t>
+      </w:r>
+      <w:r>
+        <w:rPr>
+          <w:rFonts w:ascii="Times New Roman" w:hAnsi="Times New Roman" w:cs="Times New Roman"/>
+          <w:sz w:val="24"/>
+          <w:szCs w:val="24"/>
+        </w:rPr>
+        <w:t>status das denúncias, auxiliando na análise e tomada de decisões pelos órgãos responsáveis.</w:t>
       </w:r>
     </w:p>
     <w:p>
@@ -893,61 +1031,7 @@
           <w:sz w:val="24"/>
           <w:szCs w:val="24"/>
         </w:rPr>
-        <w:t xml:space="preserve"> essencial () importante () desejável</w:t>
-      </w:r>
-    </w:p>
-    <w:p>
-      <w:pPr>
-        <w:jc w:val="both"/>
-        <w:rPr>
-          <w:rFonts w:ascii="Times New Roman" w:hAnsi="Times New Roman" w:cs="Times New Roman"/>
-          <w:sz w:val="24"/>
-          <w:szCs w:val="24"/>
-        </w:rPr>
-      </w:pPr>
-      <w:r>
-        <w:rPr>
-          <w:rFonts w:ascii="Times New Roman" w:hAnsi="Times New Roman" w:cs="Times New Roman"/>
-          <w:sz w:val="24"/>
-          <w:szCs w:val="24"/>
-        </w:rPr>
-        <w:t>RF07 – Realizar Denúncias Anônimas</w:t>
-      </w:r>
-    </w:p>
-    <w:p>
-      <w:pPr>
-        <w:jc w:val="both"/>
-        <w:rPr>
-          <w:rFonts w:ascii="Times New Roman" w:hAnsi="Times New Roman" w:cs="Times New Roman"/>
-          <w:sz w:val="24"/>
-          <w:szCs w:val="24"/>
-        </w:rPr>
-      </w:pPr>
-      <w:r>
-        <w:rPr>
-          <w:rFonts w:ascii="Times New Roman" w:hAnsi="Times New Roman" w:cs="Times New Roman"/>
-          <w:sz w:val="24"/>
-          <w:szCs w:val="24"/>
-        </w:rPr>
-        <w:t>Descrição: O sistema deve possibilitar que os usuários efetuem denúncias de forma anônima, sem a necessidade de fornecer informações pessoais, garantindo a privacidade do denunciante.</w:t>
-      </w:r>
-    </w:p>
-    <w:p>
-      <w:pPr>
-        <w:jc w:val="both"/>
-        <w:rPr>
-          <w:rFonts w:ascii="Times New Roman" w:hAnsi="Times New Roman" w:cs="Times New Roman"/>
-          <w:sz w:val="24"/>
-          <w:szCs w:val="24"/>
-        </w:rPr>
-      </w:pPr>
-      <w:r>
-        <w:rPr>
-          <w:rFonts w:ascii="Times New Roman" w:hAnsi="Times New Roman" w:cs="Times New Roman"/>
-          <w:sz w:val="24"/>
-          <w:szCs w:val="24"/>
-        </w:rPr>
-        <w:t xml:space="preserve">Prioridade: (X) essencial </w:t>
+        <w:t xml:space="preserve"> essencial </w:t>
       </w:r>
       <w:proofErr w:type="gramStart"/>
       <w:r>
@@ -965,7 +1049,61 @@
           <w:sz w:val="24"/>
           <w:szCs w:val="24"/>
         </w:rPr>
-        <w:t xml:space="preserve"> importante </w:t>
+        <w:t xml:space="preserve"> importante (X) desejável</w:t>
+      </w:r>
+    </w:p>
+    <w:p>
+      <w:pPr>
+        <w:jc w:val="both"/>
+        <w:rPr>
+          <w:rFonts w:ascii="Times New Roman" w:hAnsi="Times New Roman" w:cs="Times New Roman"/>
+          <w:sz w:val="24"/>
+          <w:szCs w:val="24"/>
+        </w:rPr>
+      </w:pPr>
+      <w:r>
+        <w:rPr>
+          <w:rFonts w:ascii="Times New Roman" w:hAnsi="Times New Roman" w:cs="Times New Roman"/>
+          <w:sz w:val="24"/>
+          <w:szCs w:val="24"/>
+        </w:rPr>
+        <w:t>RF09 – Integrar com Mapas</w:t>
+      </w:r>
+    </w:p>
+    <w:p>
+      <w:pPr>
+        <w:jc w:val="both"/>
+        <w:rPr>
+          <w:rFonts w:ascii="Times New Roman" w:hAnsi="Times New Roman" w:cs="Times New Roman"/>
+          <w:sz w:val="24"/>
+          <w:szCs w:val="24"/>
+        </w:rPr>
+      </w:pPr>
+      <w:r>
+        <w:rPr>
+          <w:rFonts w:ascii="Times New Roman" w:hAnsi="Times New Roman" w:cs="Times New Roman"/>
+          <w:sz w:val="24"/>
+          <w:szCs w:val="24"/>
+        </w:rPr>
+        <w:t>Descrição: O sistema deve integrar uma API de mapas que permita a localização precisa das denúncias, possibilitando a marcação e visualização geográfica dos incidentes.</w:t>
+      </w:r>
+    </w:p>
+    <w:p>
+      <w:pPr>
+        <w:jc w:val="both"/>
+        <w:rPr>
+          <w:rFonts w:ascii="Times New Roman" w:hAnsi="Times New Roman" w:cs="Times New Roman"/>
+          <w:sz w:val="24"/>
+          <w:szCs w:val="24"/>
+        </w:rPr>
+      </w:pPr>
+      <w:r>
+        <w:rPr>
+          <w:rFonts w:ascii="Times New Roman" w:hAnsi="Times New Roman" w:cs="Times New Roman"/>
+          <w:sz w:val="24"/>
+          <w:szCs w:val="24"/>
+        </w:rPr>
+        <w:t xml:space="preserve">Prioridade: () essencial () importante </w:t>
       </w:r>
       <w:proofErr w:type="gramStart"/>
       <w:r>
@@ -974,7 +1112,15 @@
           <w:sz w:val="24"/>
           <w:szCs w:val="24"/>
         </w:rPr>
-        <w:t>( )</w:t>
+        <w:t xml:space="preserve">( </w:t>
+      </w:r>
+      <w:r>
+        <w:rPr>
+          <w:rFonts w:ascii="Times New Roman" w:hAnsi="Times New Roman" w:cs="Times New Roman"/>
+          <w:sz w:val="24"/>
+          <w:szCs w:val="24"/>
+        </w:rPr>
+        <w:t>X</w:t>
       </w:r>
       <w:proofErr w:type="gramEnd"/>
       <w:r>
@@ -983,276 +1129,18 @@
           <w:sz w:val="24"/>
           <w:szCs w:val="24"/>
         </w:rPr>
-        <w:t xml:space="preserve"> desejável</w:t>
-      </w:r>
-    </w:p>
-    <w:p>
-      <w:pPr>
-        <w:jc w:val="both"/>
-        <w:rPr>
-          <w:rFonts w:ascii="Times New Roman" w:hAnsi="Times New Roman" w:cs="Times New Roman"/>
-          <w:sz w:val="24"/>
-          <w:szCs w:val="24"/>
-        </w:rPr>
-      </w:pPr>
-      <w:r>
-        <w:rPr>
-          <w:rFonts w:ascii="Times New Roman" w:hAnsi="Times New Roman" w:cs="Times New Roman"/>
-          <w:sz w:val="24"/>
-          <w:szCs w:val="24"/>
-        </w:rPr>
-        <w:t>RF08 – Gerar Relatórios</w:t>
-      </w:r>
-    </w:p>
-    <w:p>
-      <w:pPr>
-        <w:jc w:val="both"/>
-        <w:rPr>
-          <w:rFonts w:ascii="Times New Roman" w:hAnsi="Times New Roman" w:cs="Times New Roman"/>
-          <w:sz w:val="24"/>
-          <w:szCs w:val="24"/>
-        </w:rPr>
-      </w:pPr>
-      <w:r>
-        <w:rPr>
-          <w:rFonts w:ascii="Times New Roman" w:hAnsi="Times New Roman" w:cs="Times New Roman"/>
-          <w:sz w:val="24"/>
-          <w:szCs w:val="24"/>
-        </w:rPr>
-        <w:t>Descrição: O sistema deve ser capaz de gerar relatórios estatísticos com dados sobre o volume, tipos e status das denúncias, auxiliando na análise e tomada de decisões pelos órgãos responsáveis.</w:t>
-      </w:r>
-    </w:p>
-    <w:p>
-      <w:pPr>
-        <w:jc w:val="both"/>
-        <w:rPr>
-          <w:rFonts w:ascii="Times New Roman" w:hAnsi="Times New Roman" w:cs="Times New Roman"/>
-          <w:sz w:val="24"/>
-          <w:szCs w:val="24"/>
-        </w:rPr>
-      </w:pPr>
-      <w:r>
-        <w:rPr>
-          <w:rFonts w:ascii="Times New Roman" w:hAnsi="Times New Roman" w:cs="Times New Roman"/>
-          <w:sz w:val="24"/>
-          <w:szCs w:val="24"/>
-        </w:rPr>
-        <w:t xml:space="preserve">Prioridade: </w:t>
-      </w:r>
-      <w:proofErr w:type="gramStart"/>
-      <w:r>
-        <w:rPr>
-          <w:rFonts w:ascii="Times New Roman" w:hAnsi="Times New Roman" w:cs="Times New Roman"/>
-          <w:sz w:val="24"/>
-          <w:szCs w:val="24"/>
-        </w:rPr>
-        <w:t>( )</w:t>
-      </w:r>
-      <w:proofErr w:type="gramEnd"/>
-      <w:r>
-        <w:rPr>
-          <w:rFonts w:ascii="Times New Roman" w:hAnsi="Times New Roman" w:cs="Times New Roman"/>
-          <w:sz w:val="24"/>
-          <w:szCs w:val="24"/>
-        </w:rPr>
-        <w:t xml:space="preserve"> essencial </w:t>
-      </w:r>
-      <w:proofErr w:type="gramStart"/>
-      <w:r>
-        <w:rPr>
-          <w:rFonts w:ascii="Times New Roman" w:hAnsi="Times New Roman" w:cs="Times New Roman"/>
-          <w:sz w:val="24"/>
-          <w:szCs w:val="24"/>
-        </w:rPr>
-        <w:t>( )</w:t>
-      </w:r>
-      <w:proofErr w:type="gramEnd"/>
-      <w:r>
-        <w:rPr>
-          <w:rFonts w:ascii="Times New Roman" w:hAnsi="Times New Roman" w:cs="Times New Roman"/>
-          <w:sz w:val="24"/>
-          <w:szCs w:val="24"/>
-        </w:rPr>
-        <w:t xml:space="preserve"> importante (X) desejável</w:t>
-      </w:r>
-    </w:p>
-    <w:p>
-      <w:pPr>
-        <w:jc w:val="both"/>
-        <w:rPr>
-          <w:rFonts w:ascii="Times New Roman" w:hAnsi="Times New Roman" w:cs="Times New Roman"/>
-          <w:sz w:val="24"/>
-          <w:szCs w:val="24"/>
-        </w:rPr>
-      </w:pPr>
-      <w:r>
-        <w:rPr>
-          <w:rFonts w:ascii="Times New Roman" w:hAnsi="Times New Roman" w:cs="Times New Roman"/>
-          <w:sz w:val="24"/>
-          <w:szCs w:val="24"/>
-        </w:rPr>
-        <w:t>RF09 – Integrar com Mapas</w:t>
-      </w:r>
-    </w:p>
-    <w:p>
-      <w:pPr>
-        <w:jc w:val="both"/>
-        <w:rPr>
-          <w:rFonts w:ascii="Times New Roman" w:hAnsi="Times New Roman" w:cs="Times New Roman"/>
-          <w:sz w:val="24"/>
-          <w:szCs w:val="24"/>
-        </w:rPr>
-      </w:pPr>
-      <w:r>
-        <w:rPr>
-          <w:rFonts w:ascii="Times New Roman" w:hAnsi="Times New Roman" w:cs="Times New Roman"/>
-          <w:sz w:val="24"/>
-          <w:szCs w:val="24"/>
-        </w:rPr>
-        <w:t>Descrição: O sistema deve integrar uma API de mapas que permita a localização precisa das denúncias, possibilitando a marcação e visualização geográfica dos incidentes.</w:t>
-      </w:r>
-    </w:p>
-    <w:p>
-      <w:pPr>
-        <w:jc w:val="both"/>
-        <w:rPr>
-          <w:rFonts w:ascii="Times New Roman" w:hAnsi="Times New Roman" w:cs="Times New Roman"/>
-          <w:sz w:val="24"/>
-          <w:szCs w:val="24"/>
-        </w:rPr>
-      </w:pPr>
-      <w:r>
-        <w:rPr>
-          <w:rFonts w:ascii="Times New Roman" w:hAnsi="Times New Roman" w:cs="Times New Roman"/>
-          <w:sz w:val="24"/>
-          <w:szCs w:val="24"/>
-        </w:rPr>
-        <w:t>Prioridade: () essencial (</w:t>
-      </w:r>
-      <w:r>
-        <w:rPr>
-          <w:rFonts w:ascii="Times New Roman" w:hAnsi="Times New Roman" w:cs="Times New Roman"/>
-          <w:sz w:val="24"/>
-          <w:szCs w:val="24"/>
-        </w:rPr>
-        <w:t>X</w:t>
-      </w:r>
-      <w:r>
-        <w:rPr>
-          <w:rFonts w:ascii="Times New Roman" w:hAnsi="Times New Roman" w:cs="Times New Roman"/>
-          <w:sz w:val="24"/>
-          <w:szCs w:val="24"/>
-        </w:rPr>
-        <w:t xml:space="preserve">) importante </w:t>
-      </w:r>
-      <w:proofErr w:type="gramStart"/>
-      <w:r>
-        <w:rPr>
-          <w:rFonts w:ascii="Times New Roman" w:hAnsi="Times New Roman" w:cs="Times New Roman"/>
-          <w:sz w:val="24"/>
-          <w:szCs w:val="24"/>
-        </w:rPr>
-        <w:t>( )</w:t>
-      </w:r>
-      <w:proofErr w:type="gramEnd"/>
-      <w:r>
-        <w:rPr>
-          <w:rFonts w:ascii="Times New Roman" w:hAnsi="Times New Roman" w:cs="Times New Roman"/>
-          <w:sz w:val="24"/>
-          <w:szCs w:val="24"/>
-        </w:rPr>
-        <w:t xml:space="preserve"> desejável</w:t>
-      </w:r>
-    </w:p>
-    <w:p>
-      <w:pPr>
-        <w:jc w:val="both"/>
-        <w:rPr>
-          <w:rFonts w:ascii="Times New Roman" w:hAnsi="Times New Roman" w:cs="Times New Roman"/>
-          <w:sz w:val="24"/>
-          <w:szCs w:val="24"/>
-        </w:rPr>
-      </w:pPr>
-      <w:r>
-        <w:rPr>
-          <w:rFonts w:ascii="Times New Roman" w:hAnsi="Times New Roman" w:cs="Times New Roman"/>
-          <w:sz w:val="24"/>
-          <w:szCs w:val="24"/>
-        </w:rPr>
-        <w:t>RF10 – Permitir Pesquisa e Filtro</w:t>
-      </w:r>
-    </w:p>
-    <w:p>
-      <w:pPr>
-        <w:jc w:val="both"/>
-        <w:rPr>
-          <w:rFonts w:ascii="Times New Roman" w:hAnsi="Times New Roman" w:cs="Times New Roman"/>
-          <w:sz w:val="24"/>
-          <w:szCs w:val="24"/>
-        </w:rPr>
-      </w:pPr>
-      <w:r>
-        <w:rPr>
-          <w:rFonts w:ascii="Times New Roman" w:hAnsi="Times New Roman" w:cs="Times New Roman"/>
-          <w:sz w:val="24"/>
-          <w:szCs w:val="24"/>
-        </w:rPr>
-        <w:t>Descrição: O sistema deve oferecer funcionalidades de pesquisa e filtragem, permitindo que os usuários e administradores busquem denúncias por data, categoria, status e localização.</w:t>
-      </w:r>
-    </w:p>
-    <w:p>
-      <w:pPr>
-        <w:jc w:val="both"/>
-        <w:rPr>
-          <w:rFonts w:ascii="Times New Roman" w:hAnsi="Times New Roman" w:cs="Times New Roman"/>
-          <w:sz w:val="24"/>
-          <w:szCs w:val="24"/>
-        </w:rPr>
-      </w:pPr>
-      <w:r>
-        <w:rPr>
-          <w:rFonts w:ascii="Times New Roman" w:hAnsi="Times New Roman" w:cs="Times New Roman"/>
-          <w:sz w:val="24"/>
-          <w:szCs w:val="24"/>
-        </w:rPr>
-        <w:t xml:space="preserve">Prioridade: </w:t>
-      </w:r>
-      <w:proofErr w:type="gramStart"/>
-      <w:r>
-        <w:rPr>
-          <w:rFonts w:ascii="Times New Roman" w:hAnsi="Times New Roman" w:cs="Times New Roman"/>
-          <w:sz w:val="24"/>
-          <w:szCs w:val="24"/>
-        </w:rPr>
-        <w:t>( )</w:t>
-      </w:r>
-      <w:proofErr w:type="gramEnd"/>
-      <w:r>
-        <w:rPr>
-          <w:rFonts w:ascii="Times New Roman" w:hAnsi="Times New Roman" w:cs="Times New Roman"/>
-          <w:sz w:val="24"/>
-          <w:szCs w:val="24"/>
-        </w:rPr>
-        <w:t xml:space="preserve"> essencial (X) importante </w:t>
-      </w:r>
-      <w:proofErr w:type="gramStart"/>
-      <w:r>
-        <w:rPr>
-          <w:rFonts w:ascii="Times New Roman" w:hAnsi="Times New Roman" w:cs="Times New Roman"/>
-          <w:sz w:val="24"/>
-          <w:szCs w:val="24"/>
-        </w:rPr>
-        <w:t>( )</w:t>
-      </w:r>
-      <w:proofErr w:type="gramEnd"/>
-      <w:r>
-        <w:rPr>
-          <w:rFonts w:ascii="Times New Roman" w:hAnsi="Times New Roman" w:cs="Times New Roman"/>
-          <w:sz w:val="24"/>
-          <w:szCs w:val="24"/>
-        </w:rPr>
-        <w:t xml:space="preserve"> desejável</w:t>
-      </w:r>
+        <w:t>) desejável</w:t>
+      </w:r>
+    </w:p>
+    <w:p>
+      <w:pPr>
+        <w:jc w:val="both"/>
+        <w:rPr>
+          <w:rFonts w:ascii="Times New Roman" w:hAnsi="Times New Roman" w:cs="Times New Roman"/>
+          <w:sz w:val="24"/>
+          <w:szCs w:val="24"/>
+        </w:rPr>
+      </w:pPr>
     </w:p>
     <w:sectPr>
       <w:headerReference w:type="even" r:id="rId6"/>

</xml_diff>